<commit_message>
Format und Inhalt geändert
</commit_message>
<xml_diff>
--- a/Doc/Perzeptron.docx
+++ b/Doc/Perzeptron.docx
@@ -8,7 +8,7 @@
           <w:noProof/>
         </w:rPr>
         <w:drawing>
-          <wp:inline distT="0" distB="0" distL="0" distR="0" wp14:anchorId="3619D150" wp14:editId="762E24F7">
+          <wp:inline distT="0" distB="0" distL="0" distR="0" wp14:anchorId="3619D150" wp14:editId="1FD01A33">
             <wp:extent cx="6762750" cy="6781800"/>
             <wp:effectExtent l="19050" t="0" r="0" b="0"/>
             <wp:docPr id="317315081" name="Diagramm 1"/>
@@ -464,167 +464,85 @@
 </file>
 
 <file path=word/diagrams/colors1.xml><?xml version="1.0" encoding="utf-8"?>
-<dgm:colorsDef xmlns:dgm="http://schemas.openxmlformats.org/drawingml/2006/diagram" xmlns:a="http://schemas.openxmlformats.org/drawingml/2006/main" uniqueId="urn:microsoft.com/office/officeart/2005/8/colors/accent1_2">
+<dgm:colorsDef xmlns:dgm="http://schemas.openxmlformats.org/drawingml/2006/diagram" xmlns:a="http://schemas.openxmlformats.org/drawingml/2006/main" uniqueId="urn:microsoft.com/office/officeart/2005/8/colors/accent0_1">
   <dgm:title val=""/>
   <dgm:desc val=""/>
   <dgm:catLst>
-    <dgm:cat type="accent1" pri="11200"/>
+    <dgm:cat type="mainScheme" pri="10100"/>
   </dgm:catLst>
   <dgm:styleLbl name="node0">
     <dgm:fillClrLst meth="repeat">
-      <a:schemeClr val="accent1"/>
+      <a:schemeClr val="lt1"/>
     </dgm:fillClrLst>
     <dgm:linClrLst meth="repeat">
-      <a:schemeClr val="lt1"/>
+      <a:schemeClr val="dk1">
+        <a:shade val="80000"/>
+      </a:schemeClr>
     </dgm:linClrLst>
     <dgm:effectClrLst/>
     <dgm:txLinClrLst/>
-    <dgm:txFillClrLst/>
+    <dgm:txFillClrLst meth="repeat">
+      <a:schemeClr val="dk1"/>
+    </dgm:txFillClrLst>
     <dgm:txEffectClrLst/>
   </dgm:styleLbl>
-  <dgm:styleLbl name="alignNode1">
+  <dgm:styleLbl name="node1">
     <dgm:fillClrLst meth="repeat">
-      <a:schemeClr val="accent1"/>
+      <a:schemeClr val="lt1"/>
     </dgm:fillClrLst>
     <dgm:linClrLst meth="repeat">
-      <a:schemeClr val="accent1"/>
+      <a:schemeClr val="dk1">
+        <a:shade val="80000"/>
+      </a:schemeClr>
     </dgm:linClrLst>
     <dgm:effectClrLst/>
     <dgm:txLinClrLst/>
-    <dgm:txFillClrLst/>
+    <dgm:txFillClrLst meth="repeat">
+      <a:schemeClr val="dk1"/>
+    </dgm:txFillClrLst>
     <dgm:txEffectClrLst/>
   </dgm:styleLbl>
-  <dgm:styleLbl name="node1">
+  <dgm:styleLbl name="alignNode1">
     <dgm:fillClrLst meth="repeat">
-      <a:schemeClr val="accent1"/>
+      <a:schemeClr val="lt1"/>
     </dgm:fillClrLst>
     <dgm:linClrLst meth="repeat">
-      <a:schemeClr val="lt1"/>
+      <a:schemeClr val="dk1">
+        <a:shade val="80000"/>
+      </a:schemeClr>
     </dgm:linClrLst>
     <dgm:effectClrLst/>
     <dgm:txLinClrLst/>
-    <dgm:txFillClrLst/>
+    <dgm:txFillClrLst meth="repeat">
+      <a:schemeClr val="dk1"/>
+    </dgm:txFillClrLst>
     <dgm:txEffectClrLst/>
   </dgm:styleLbl>
   <dgm:styleLbl name="lnNode1">
     <dgm:fillClrLst meth="repeat">
-      <a:schemeClr val="accent1"/>
+      <a:schemeClr val="lt1"/>
     </dgm:fillClrLst>
     <dgm:linClrLst meth="repeat">
-      <a:schemeClr val="lt1"/>
+      <a:schemeClr val="dk1">
+        <a:shade val="80000"/>
+      </a:schemeClr>
     </dgm:linClrLst>
     <dgm:effectClrLst/>
     <dgm:txLinClrLst/>
-    <dgm:txFillClrLst/>
+    <dgm:txFillClrLst meth="repeat">
+      <a:schemeClr val="dk1"/>
+    </dgm:txFillClrLst>
     <dgm:txEffectClrLst/>
   </dgm:styleLbl>
   <dgm:styleLbl name="vennNode1">
     <dgm:fillClrLst meth="repeat">
-      <a:schemeClr val="accent1">
+      <a:schemeClr val="lt1">
         <a:alpha val="50000"/>
       </a:schemeClr>
     </dgm:fillClrLst>
     <dgm:linClrLst meth="repeat">
-      <a:schemeClr val="lt1"/>
-    </dgm:linClrLst>
-    <dgm:effectClrLst/>
-    <dgm:txLinClrLst/>
-    <dgm:txFillClrLst/>
-    <dgm:txEffectClrLst/>
-  </dgm:styleLbl>
-  <dgm:styleLbl name="node2">
-    <dgm:fillClrLst meth="repeat">
-      <a:schemeClr val="accent1"/>
-    </dgm:fillClrLst>
-    <dgm:linClrLst meth="repeat">
-      <a:schemeClr val="lt1"/>
-    </dgm:linClrLst>
-    <dgm:effectClrLst/>
-    <dgm:txLinClrLst/>
-    <dgm:txFillClrLst/>
-    <dgm:txEffectClrLst/>
-  </dgm:styleLbl>
-  <dgm:styleLbl name="node3">
-    <dgm:fillClrLst meth="repeat">
-      <a:schemeClr val="accent1"/>
-    </dgm:fillClrLst>
-    <dgm:linClrLst meth="repeat">
-      <a:schemeClr val="lt1"/>
-    </dgm:linClrLst>
-    <dgm:effectClrLst/>
-    <dgm:txLinClrLst/>
-    <dgm:txFillClrLst/>
-    <dgm:txEffectClrLst/>
-  </dgm:styleLbl>
-  <dgm:styleLbl name="node4">
-    <dgm:fillClrLst meth="repeat">
-      <a:schemeClr val="accent1"/>
-    </dgm:fillClrLst>
-    <dgm:linClrLst meth="repeat">
-      <a:schemeClr val="lt1"/>
-    </dgm:linClrLst>
-    <dgm:effectClrLst/>
-    <dgm:txLinClrLst/>
-    <dgm:txFillClrLst/>
-    <dgm:txEffectClrLst/>
-  </dgm:styleLbl>
-  <dgm:styleLbl name="fgImgPlace1">
-    <dgm:fillClrLst meth="repeat">
-      <a:schemeClr val="accent1">
-        <a:tint val="50000"/>
-      </a:schemeClr>
-    </dgm:fillClrLst>
-    <dgm:linClrLst meth="repeat">
-      <a:schemeClr val="lt1"/>
-    </dgm:linClrLst>
-    <dgm:effectClrLst/>
-    <dgm:txLinClrLst/>
-    <dgm:txFillClrLst meth="repeat">
-      <a:schemeClr val="lt1"/>
-    </dgm:txFillClrLst>
-    <dgm:txEffectClrLst/>
-  </dgm:styleLbl>
-  <dgm:styleLbl name="alignImgPlace1">
-    <dgm:fillClrLst meth="repeat">
-      <a:schemeClr val="accent1">
-        <a:tint val="50000"/>
-      </a:schemeClr>
-    </dgm:fillClrLst>
-    <dgm:linClrLst meth="repeat">
-      <a:schemeClr val="lt1"/>
-    </dgm:linClrLst>
-    <dgm:effectClrLst/>
-    <dgm:txLinClrLst/>
-    <dgm:txFillClrLst meth="repeat">
-      <a:schemeClr val="lt1"/>
-    </dgm:txFillClrLst>
-    <dgm:txEffectClrLst/>
-  </dgm:styleLbl>
-  <dgm:styleLbl name="bgImgPlace1">
-    <dgm:fillClrLst meth="repeat">
-      <a:schemeClr val="accent1">
-        <a:tint val="50000"/>
-      </a:schemeClr>
-    </dgm:fillClrLst>
-    <dgm:linClrLst meth="repeat">
-      <a:schemeClr val="lt1"/>
-    </dgm:linClrLst>
-    <dgm:effectClrLst/>
-    <dgm:txLinClrLst/>
-    <dgm:txFillClrLst meth="repeat">
-      <a:schemeClr val="lt1"/>
-    </dgm:txFillClrLst>
-    <dgm:txEffectClrLst/>
-  </dgm:styleLbl>
-  <dgm:styleLbl name="sibTrans2D1">
-    <dgm:fillClrLst meth="repeat">
-      <a:schemeClr val="accent1">
-        <a:tint val="60000"/>
-      </a:schemeClr>
-    </dgm:fillClrLst>
-    <dgm:linClrLst meth="repeat">
-      <a:schemeClr val="accent1">
-        <a:tint val="60000"/>
+      <a:schemeClr val="dk1">
+        <a:shade val="80000"/>
       </a:schemeClr>
     </dgm:linClrLst>
     <dgm:effectClrLst/>
@@ -632,137 +550,63 @@
     <dgm:txFillClrLst/>
     <dgm:txEffectClrLst/>
   </dgm:styleLbl>
-  <dgm:styleLbl name="fgSibTrans2D1">
+  <dgm:styleLbl name="node2">
     <dgm:fillClrLst meth="repeat">
-      <a:schemeClr val="accent1">
-        <a:tint val="60000"/>
-      </a:schemeClr>
+      <a:schemeClr val="lt1"/>
     </dgm:fillClrLst>
     <dgm:linClrLst meth="repeat">
-      <a:schemeClr val="accent1">
-        <a:tint val="60000"/>
-      </a:schemeClr>
-    </dgm:linClrLst>
-    <dgm:effectClrLst/>
-    <dgm:txLinClrLst/>
-    <dgm:txFillClrLst/>
-    <dgm:txEffectClrLst/>
-  </dgm:styleLbl>
-  <dgm:styleLbl name="bgSibTrans2D1">
-    <dgm:fillClrLst meth="repeat">
-      <a:schemeClr val="accent1">
-        <a:tint val="60000"/>
-      </a:schemeClr>
-    </dgm:fillClrLst>
-    <dgm:linClrLst meth="repeat">
-      <a:schemeClr val="accent1">
-        <a:tint val="60000"/>
-      </a:schemeClr>
-    </dgm:linClrLst>
-    <dgm:effectClrLst/>
-    <dgm:txLinClrLst/>
-    <dgm:txFillClrLst/>
-    <dgm:txEffectClrLst/>
-  </dgm:styleLbl>
-  <dgm:styleLbl name="sibTrans1D1">
-    <dgm:fillClrLst meth="repeat">
-      <a:schemeClr val="accent1"/>
-    </dgm:fillClrLst>
-    <dgm:linClrLst meth="repeat">
-      <a:schemeClr val="accent1"/>
-    </dgm:linClrLst>
-    <dgm:effectClrLst/>
-    <dgm:txLinClrLst/>
-    <dgm:txFillClrLst meth="repeat">
-      <a:schemeClr val="tx1"/>
-    </dgm:txFillClrLst>
-    <dgm:txEffectClrLst/>
-  </dgm:styleLbl>
-  <dgm:styleLbl name="callout">
-    <dgm:fillClrLst meth="repeat">
-      <a:schemeClr val="accent1"/>
-    </dgm:fillClrLst>
-    <dgm:linClrLst meth="repeat">
-      <a:schemeClr val="accent1">
-        <a:tint val="50000"/>
+      <a:schemeClr val="dk1">
+        <a:shade val="80000"/>
       </a:schemeClr>
     </dgm:linClrLst>
     <dgm:effectClrLst/>
     <dgm:txLinClrLst/>
     <dgm:txFillClrLst meth="repeat">
-      <a:schemeClr val="tx1"/>
+      <a:schemeClr val="dk1"/>
     </dgm:txFillClrLst>
     <dgm:txEffectClrLst/>
   </dgm:styleLbl>
-  <dgm:styleLbl name="asst0">
+  <dgm:styleLbl name="node3">
     <dgm:fillClrLst meth="repeat">
-      <a:schemeClr val="accent1"/>
+      <a:schemeClr val="lt1"/>
     </dgm:fillClrLst>
     <dgm:linClrLst meth="repeat">
-      <a:schemeClr val="lt1"/>
+      <a:schemeClr val="dk1">
+        <a:shade val="80000"/>
+      </a:schemeClr>
     </dgm:linClrLst>
     <dgm:effectClrLst/>
     <dgm:txLinClrLst/>
-    <dgm:txFillClrLst/>
+    <dgm:txFillClrLst meth="repeat">
+      <a:schemeClr val="dk1"/>
+    </dgm:txFillClrLst>
     <dgm:txEffectClrLst/>
   </dgm:styleLbl>
-  <dgm:styleLbl name="asst1">
+  <dgm:styleLbl name="node4">
     <dgm:fillClrLst meth="repeat">
-      <a:schemeClr val="accent1"/>
+      <a:schemeClr val="lt1"/>
     </dgm:fillClrLst>
     <dgm:linClrLst meth="repeat">
-      <a:schemeClr val="lt1"/>
+      <a:schemeClr val="dk1">
+        <a:shade val="80000"/>
+      </a:schemeClr>
     </dgm:linClrLst>
     <dgm:effectClrLst/>
     <dgm:txLinClrLst/>
-    <dgm:txFillClrLst/>
+    <dgm:txFillClrLst meth="repeat">
+      <a:schemeClr val="dk1"/>
+    </dgm:txFillClrLst>
     <dgm:txEffectClrLst/>
   </dgm:styleLbl>
-  <dgm:styleLbl name="asst2">
+  <dgm:styleLbl name="fgImgPlace1">
     <dgm:fillClrLst meth="repeat">
-      <a:schemeClr val="accent1"/>
-    </dgm:fillClrLst>
-    <dgm:linClrLst meth="repeat">
-      <a:schemeClr val="lt1"/>
-    </dgm:linClrLst>
-    <dgm:effectClrLst/>
-    <dgm:txLinClrLst/>
-    <dgm:txFillClrLst/>
-    <dgm:txEffectClrLst/>
-  </dgm:styleLbl>
-  <dgm:styleLbl name="asst3">
-    <dgm:fillClrLst meth="repeat">
-      <a:schemeClr val="accent1"/>
-    </dgm:fillClrLst>
-    <dgm:linClrLst meth="repeat">
-      <a:schemeClr val="lt1"/>
-    </dgm:linClrLst>
-    <dgm:effectClrLst/>
-    <dgm:txLinClrLst/>
-    <dgm:txFillClrLst/>
-    <dgm:txEffectClrLst/>
-  </dgm:styleLbl>
-  <dgm:styleLbl name="asst4">
-    <dgm:fillClrLst meth="repeat">
-      <a:schemeClr val="accent1"/>
-    </dgm:fillClrLst>
-    <dgm:linClrLst meth="repeat">
-      <a:schemeClr val="lt1"/>
-    </dgm:linClrLst>
-    <dgm:effectClrLst/>
-    <dgm:txLinClrLst/>
-    <dgm:txFillClrLst/>
-    <dgm:txEffectClrLst/>
-  </dgm:styleLbl>
-  <dgm:styleLbl name="parChTrans2D1">
-    <dgm:fillClrLst meth="repeat">
-      <a:schemeClr val="accent1">
-        <a:tint val="60000"/>
+      <a:schemeClr val="dk1">
+        <a:tint val="40000"/>
       </a:schemeClr>
     </dgm:fillClrLst>
     <dgm:linClrLst meth="repeat">
-      <a:schemeClr val="accent1">
-        <a:tint val="60000"/>
+      <a:schemeClr val="dk1">
+        <a:shade val="80000"/>
       </a:schemeClr>
     </dgm:linClrLst>
     <dgm:effectClrLst/>
@@ -772,12 +616,16 @@
     </dgm:txFillClrLst>
     <dgm:txEffectClrLst/>
   </dgm:styleLbl>
-  <dgm:styleLbl name="parChTrans2D2">
+  <dgm:styleLbl name="alignImgPlace1">
     <dgm:fillClrLst meth="repeat">
-      <a:schemeClr val="accent1"/>
+      <a:schemeClr val="dk1">
+        <a:tint val="40000"/>
+      </a:schemeClr>
     </dgm:fillClrLst>
     <dgm:linClrLst meth="repeat">
-      <a:schemeClr val="accent1"/>
+      <a:schemeClr val="dk1">
+        <a:shade val="80000"/>
+      </a:schemeClr>
     </dgm:linClrLst>
     <dgm:effectClrLst/>
     <dgm:txLinClrLst/>
@@ -786,12 +634,16 @@
     </dgm:txFillClrLst>
     <dgm:txEffectClrLst/>
   </dgm:styleLbl>
-  <dgm:styleLbl name="parChTrans2D3">
+  <dgm:styleLbl name="bgImgPlace1">
     <dgm:fillClrLst meth="repeat">
-      <a:schemeClr val="accent1"/>
+      <a:schemeClr val="dk1">
+        <a:tint val="40000"/>
+      </a:schemeClr>
     </dgm:fillClrLst>
     <dgm:linClrLst meth="repeat">
-      <a:schemeClr val="accent1"/>
+      <a:schemeClr val="dk1">
+        <a:shade val="80000"/>
+      </a:schemeClr>
     </dgm:linClrLst>
     <dgm:effectClrLst/>
     <dgm:txLinClrLst/>
@@ -800,12 +652,214 @@
     </dgm:txFillClrLst>
     <dgm:txEffectClrLst/>
   </dgm:styleLbl>
+  <dgm:styleLbl name="sibTrans2D1">
+    <dgm:fillClrLst meth="repeat">
+      <a:schemeClr val="dk1">
+        <a:tint val="60000"/>
+      </a:schemeClr>
+    </dgm:fillClrLst>
+    <dgm:linClrLst meth="repeat">
+      <a:schemeClr val="dk1">
+        <a:tint val="60000"/>
+      </a:schemeClr>
+    </dgm:linClrLst>
+    <dgm:effectClrLst/>
+    <dgm:txLinClrLst/>
+    <dgm:txFillClrLst meth="repeat">
+      <a:schemeClr val="dk1"/>
+    </dgm:txFillClrLst>
+    <dgm:txEffectClrLst/>
+  </dgm:styleLbl>
+  <dgm:styleLbl name="fgSibTrans2D1">
+    <dgm:fillClrLst meth="repeat">
+      <a:schemeClr val="dk1">
+        <a:tint val="60000"/>
+      </a:schemeClr>
+    </dgm:fillClrLst>
+    <dgm:linClrLst meth="repeat">
+      <a:schemeClr val="dk1">
+        <a:tint val="60000"/>
+      </a:schemeClr>
+    </dgm:linClrLst>
+    <dgm:effectClrLst/>
+    <dgm:txLinClrLst/>
+    <dgm:txFillClrLst meth="repeat">
+      <a:schemeClr val="dk1"/>
+    </dgm:txFillClrLst>
+    <dgm:txEffectClrLst/>
+  </dgm:styleLbl>
+  <dgm:styleLbl name="bgSibTrans2D1">
+    <dgm:fillClrLst meth="repeat">
+      <a:schemeClr val="dk1">
+        <a:tint val="60000"/>
+      </a:schemeClr>
+    </dgm:fillClrLst>
+    <dgm:linClrLst meth="repeat">
+      <a:schemeClr val="dk1">
+        <a:tint val="60000"/>
+      </a:schemeClr>
+    </dgm:linClrLst>
+    <dgm:effectClrLst/>
+    <dgm:txLinClrLst/>
+    <dgm:txFillClrLst meth="repeat">
+      <a:schemeClr val="dk1"/>
+    </dgm:txFillClrLst>
+    <dgm:txEffectClrLst/>
+  </dgm:styleLbl>
+  <dgm:styleLbl name="sibTrans1D1">
+    <dgm:fillClrLst meth="repeat">
+      <a:schemeClr val="dk1"/>
+    </dgm:fillClrLst>
+    <dgm:linClrLst meth="repeat">
+      <a:schemeClr val="dk1"/>
+    </dgm:linClrLst>
+    <dgm:effectClrLst/>
+    <dgm:txLinClrLst/>
+    <dgm:txFillClrLst meth="repeat">
+      <a:schemeClr val="tx1"/>
+    </dgm:txFillClrLst>
+    <dgm:txEffectClrLst/>
+  </dgm:styleLbl>
+  <dgm:styleLbl name="callout">
+    <dgm:fillClrLst meth="repeat">
+      <a:schemeClr val="dk1"/>
+    </dgm:fillClrLst>
+    <dgm:linClrLst meth="repeat">
+      <a:schemeClr val="dk1"/>
+    </dgm:linClrLst>
+    <dgm:effectClrLst/>
+    <dgm:txLinClrLst/>
+    <dgm:txFillClrLst meth="repeat">
+      <a:schemeClr val="tx1"/>
+    </dgm:txFillClrLst>
+    <dgm:txEffectClrLst/>
+  </dgm:styleLbl>
+  <dgm:styleLbl name="asst0">
+    <dgm:fillClrLst meth="repeat">
+      <a:schemeClr val="lt1"/>
+    </dgm:fillClrLst>
+    <dgm:linClrLst meth="repeat">
+      <a:schemeClr val="dk1">
+        <a:shade val="80000"/>
+      </a:schemeClr>
+    </dgm:linClrLst>
+    <dgm:effectClrLst/>
+    <dgm:txLinClrLst/>
+    <dgm:txFillClrLst meth="repeat">
+      <a:schemeClr val="dk1"/>
+    </dgm:txFillClrLst>
+    <dgm:txEffectClrLst/>
+  </dgm:styleLbl>
+  <dgm:styleLbl name="asst1">
+    <dgm:fillClrLst meth="repeat">
+      <a:schemeClr val="lt1"/>
+    </dgm:fillClrLst>
+    <dgm:linClrLst meth="repeat">
+      <a:schemeClr val="dk1">
+        <a:shade val="80000"/>
+      </a:schemeClr>
+    </dgm:linClrLst>
+    <dgm:effectClrLst/>
+    <dgm:txLinClrLst/>
+    <dgm:txFillClrLst meth="repeat">
+      <a:schemeClr val="dk1"/>
+    </dgm:txFillClrLst>
+    <dgm:txEffectClrLst/>
+  </dgm:styleLbl>
+  <dgm:styleLbl name="asst2">
+    <dgm:fillClrLst meth="repeat">
+      <a:schemeClr val="lt1"/>
+    </dgm:fillClrLst>
+    <dgm:linClrLst meth="repeat">
+      <a:schemeClr val="dk1">
+        <a:shade val="80000"/>
+      </a:schemeClr>
+    </dgm:linClrLst>
+    <dgm:effectClrLst/>
+    <dgm:txLinClrLst/>
+    <dgm:txFillClrLst meth="repeat">
+      <a:schemeClr val="dk1"/>
+    </dgm:txFillClrLst>
+    <dgm:txEffectClrLst/>
+  </dgm:styleLbl>
+  <dgm:styleLbl name="asst3">
+    <dgm:fillClrLst meth="repeat">
+      <a:schemeClr val="lt1"/>
+    </dgm:fillClrLst>
+    <dgm:linClrLst meth="repeat">
+      <a:schemeClr val="dk1">
+        <a:shade val="80000"/>
+      </a:schemeClr>
+    </dgm:linClrLst>
+    <dgm:effectClrLst/>
+    <dgm:txLinClrLst/>
+    <dgm:txFillClrLst meth="repeat">
+      <a:schemeClr val="dk1"/>
+    </dgm:txFillClrLst>
+    <dgm:txEffectClrLst/>
+  </dgm:styleLbl>
+  <dgm:styleLbl name="asst4">
+    <dgm:fillClrLst meth="repeat">
+      <a:schemeClr val="lt1"/>
+    </dgm:fillClrLst>
+    <dgm:linClrLst meth="repeat">
+      <a:schemeClr val="dk1">
+        <a:shade val="80000"/>
+      </a:schemeClr>
+    </dgm:linClrLst>
+    <dgm:effectClrLst/>
+    <dgm:txLinClrLst/>
+    <dgm:txFillClrLst meth="repeat">
+      <a:schemeClr val="dk1"/>
+    </dgm:txFillClrLst>
+    <dgm:txEffectClrLst/>
+  </dgm:styleLbl>
+  <dgm:styleLbl name="parChTrans2D1">
+    <dgm:fillClrLst meth="repeat">
+      <a:schemeClr val="dk1">
+        <a:tint val="60000"/>
+      </a:schemeClr>
+    </dgm:fillClrLst>
+    <dgm:linClrLst meth="repeat">
+      <a:schemeClr val="dk1">
+        <a:tint val="60000"/>
+      </a:schemeClr>
+    </dgm:linClrLst>
+    <dgm:effectClrLst/>
+    <dgm:txLinClrLst/>
+    <dgm:txFillClrLst/>
+    <dgm:txEffectClrLst/>
+  </dgm:styleLbl>
+  <dgm:styleLbl name="parChTrans2D2">
+    <dgm:fillClrLst meth="repeat">
+      <a:schemeClr val="dk1"/>
+    </dgm:fillClrLst>
+    <dgm:linClrLst meth="repeat">
+      <a:schemeClr val="dk1"/>
+    </dgm:linClrLst>
+    <dgm:effectClrLst/>
+    <dgm:txLinClrLst/>
+    <dgm:txFillClrLst/>
+    <dgm:txEffectClrLst/>
+  </dgm:styleLbl>
+  <dgm:styleLbl name="parChTrans2D3">
+    <dgm:fillClrLst meth="repeat">
+      <a:schemeClr val="dk1"/>
+    </dgm:fillClrLst>
+    <dgm:linClrLst meth="repeat">
+      <a:schemeClr val="dk1"/>
+    </dgm:linClrLst>
+    <dgm:effectClrLst/>
+    <dgm:txLinClrLst/>
+    <dgm:txFillClrLst/>
+    <dgm:txEffectClrLst/>
+  </dgm:styleLbl>
   <dgm:styleLbl name="parChTrans2D4">
     <dgm:fillClrLst meth="repeat">
-      <a:schemeClr val="accent1"/>
+      <a:schemeClr val="dk1"/>
     </dgm:fillClrLst>
     <dgm:linClrLst meth="repeat">
-      <a:schemeClr val="accent1"/>
+      <a:schemeClr val="dk1"/>
     </dgm:linClrLst>
     <dgm:effectClrLst/>
     <dgm:txLinClrLst/>
@@ -816,10 +870,10 @@
   </dgm:styleLbl>
   <dgm:styleLbl name="parChTrans1D1">
     <dgm:fillClrLst meth="repeat">
-      <a:schemeClr val="accent1"/>
+      <a:schemeClr val="dk1"/>
     </dgm:fillClrLst>
     <dgm:linClrLst meth="repeat">
-      <a:schemeClr val="accent1">
+      <a:schemeClr val="dk1">
         <a:shade val="60000"/>
       </a:schemeClr>
     </dgm:linClrLst>
@@ -832,10 +886,10 @@
   </dgm:styleLbl>
   <dgm:styleLbl name="parChTrans1D2">
     <dgm:fillClrLst meth="repeat">
-      <a:schemeClr val="accent1"/>
+      <a:schemeClr val="dk1"/>
     </dgm:fillClrLst>
     <dgm:linClrLst meth="repeat">
-      <a:schemeClr val="accent1">
+      <a:schemeClr val="dk1">
         <a:shade val="60000"/>
       </a:schemeClr>
     </dgm:linClrLst>
@@ -848,10 +902,10 @@
   </dgm:styleLbl>
   <dgm:styleLbl name="parChTrans1D3">
     <dgm:fillClrLst meth="repeat">
-      <a:schemeClr val="accent1"/>
+      <a:schemeClr val="dk1"/>
     </dgm:fillClrLst>
     <dgm:linClrLst meth="repeat">
-      <a:schemeClr val="accent1">
+      <a:schemeClr val="dk1">
         <a:shade val="80000"/>
       </a:schemeClr>
     </dgm:linClrLst>
@@ -864,10 +918,10 @@
   </dgm:styleLbl>
   <dgm:styleLbl name="parChTrans1D4">
     <dgm:fillClrLst meth="repeat">
-      <a:schemeClr val="accent1"/>
+      <a:schemeClr val="dk1"/>
     </dgm:fillClrLst>
     <dgm:linClrLst meth="repeat">
-      <a:schemeClr val="accent1">
+      <a:schemeClr val="dk1">
         <a:shade val="80000"/>
       </a:schemeClr>
     </dgm:linClrLst>
@@ -880,12 +934,13 @@
   </dgm:styleLbl>
   <dgm:styleLbl name="fgAcc1">
     <dgm:fillClrLst meth="repeat">
-      <a:schemeClr val="lt1">
+      <a:schemeClr val="dk1">
         <a:alpha val="90000"/>
+        <a:tint val="40000"/>
       </a:schemeClr>
     </dgm:fillClrLst>
     <dgm:linClrLst meth="repeat">
-      <a:schemeClr val="accent1"/>
+      <a:schemeClr val="dk1"/>
     </dgm:linClrLst>
     <dgm:effectClrLst/>
     <dgm:txLinClrLst/>
@@ -896,12 +951,13 @@
   </dgm:styleLbl>
   <dgm:styleLbl name="conFgAcc1">
     <dgm:fillClrLst meth="repeat">
-      <a:schemeClr val="lt1">
+      <a:schemeClr val="dk1">
         <a:alpha val="90000"/>
+        <a:tint val="40000"/>
       </a:schemeClr>
     </dgm:fillClrLst>
     <dgm:linClrLst meth="repeat">
-      <a:schemeClr val="accent1"/>
+      <a:schemeClr val="dk1"/>
     </dgm:linClrLst>
     <dgm:effectClrLst/>
     <dgm:txLinClrLst/>
@@ -912,12 +968,13 @@
   </dgm:styleLbl>
   <dgm:styleLbl name="alignAcc1">
     <dgm:fillClrLst meth="repeat">
-      <a:schemeClr val="lt1">
+      <a:schemeClr val="dk1">
         <a:alpha val="90000"/>
+        <a:tint val="40000"/>
       </a:schemeClr>
     </dgm:fillClrLst>
     <dgm:linClrLst meth="repeat">
-      <a:schemeClr val="accent1"/>
+      <a:schemeClr val="dk1"/>
     </dgm:linClrLst>
     <dgm:effectClrLst/>
     <dgm:txLinClrLst/>
@@ -928,12 +985,13 @@
   </dgm:styleLbl>
   <dgm:styleLbl name="trAlignAcc1">
     <dgm:fillClrLst meth="repeat">
-      <a:schemeClr val="lt1">
+      <a:schemeClr val="dk1">
         <a:alpha val="40000"/>
+        <a:tint val="40000"/>
       </a:schemeClr>
     </dgm:fillClrLst>
     <dgm:linClrLst meth="repeat">
-      <a:schemeClr val="accent1"/>
+      <a:schemeClr val="dk1"/>
     </dgm:linClrLst>
     <dgm:effectClrLst/>
     <dgm:txLinClrLst/>
@@ -944,12 +1002,13 @@
   </dgm:styleLbl>
   <dgm:styleLbl name="bgAcc1">
     <dgm:fillClrLst meth="repeat">
-      <a:schemeClr val="lt1">
+      <a:schemeClr val="dk1">
         <a:alpha val="90000"/>
+        <a:tint val="40000"/>
       </a:schemeClr>
     </dgm:fillClrLst>
     <dgm:linClrLst meth="repeat">
-      <a:schemeClr val="accent1"/>
+      <a:schemeClr val="dk1"/>
     </dgm:linClrLst>
     <dgm:effectClrLst/>
     <dgm:txLinClrLst/>
@@ -963,7 +1022,7 @@
       <a:schemeClr val="lt1"/>
     </dgm:fillClrLst>
     <dgm:linClrLst meth="repeat">
-      <a:schemeClr val="accent1"/>
+      <a:schemeClr val="dk1"/>
     </dgm:linClrLst>
     <dgm:effectClrLst/>
     <dgm:txLinClrLst/>
@@ -977,7 +1036,7 @@
       <a:schemeClr val="lt1"/>
     </dgm:fillClrLst>
     <dgm:linClrLst meth="repeat">
-      <a:schemeClr val="accent1"/>
+      <a:schemeClr val="dk1"/>
     </dgm:linClrLst>
     <dgm:effectClrLst/>
     <dgm:txLinClrLst/>
@@ -991,7 +1050,7 @@
       <a:schemeClr val="lt1"/>
     </dgm:fillClrLst>
     <dgm:linClrLst meth="repeat">
-      <a:schemeClr val="accent1"/>
+      <a:schemeClr val="dk1"/>
     </dgm:linClrLst>
     <dgm:effectClrLst/>
     <dgm:txLinClrLst/>
@@ -1002,15 +1061,14 @@
   </dgm:styleLbl>
   <dgm:styleLbl name="fgAccFollowNode1">
     <dgm:fillClrLst meth="repeat">
-      <a:schemeClr val="accent1">
+      <a:schemeClr val="lt1">
         <a:alpha val="90000"/>
         <a:tint val="40000"/>
       </a:schemeClr>
     </dgm:fillClrLst>
     <dgm:linClrLst meth="repeat">
-      <a:schemeClr val="accent1">
+      <a:schemeClr val="dk1">
         <a:alpha val="90000"/>
-        <a:tint val="40000"/>
       </a:schemeClr>
     </dgm:linClrLst>
     <dgm:effectClrLst/>
@@ -1022,15 +1080,14 @@
   </dgm:styleLbl>
   <dgm:styleLbl name="alignAccFollowNode1">
     <dgm:fillClrLst meth="repeat">
-      <a:schemeClr val="accent1">
+      <a:schemeClr val="lt1">
         <a:alpha val="90000"/>
         <a:tint val="40000"/>
       </a:schemeClr>
     </dgm:fillClrLst>
     <dgm:linClrLst meth="repeat">
-      <a:schemeClr val="accent1">
+      <a:schemeClr val="dk1">
         <a:alpha val="90000"/>
-        <a:tint val="40000"/>
       </a:schemeClr>
     </dgm:linClrLst>
     <dgm:effectClrLst/>
@@ -1042,15 +1099,14 @@
   </dgm:styleLbl>
   <dgm:styleLbl name="bgAccFollowNode1">
     <dgm:fillClrLst meth="repeat">
-      <a:schemeClr val="accent1">
+      <a:schemeClr val="lt1">
         <a:alpha val="90000"/>
         <a:tint val="40000"/>
       </a:schemeClr>
     </dgm:fillClrLst>
     <dgm:linClrLst meth="repeat">
-      <a:schemeClr val="accent1">
+      <a:schemeClr val="dk1">
         <a:alpha val="90000"/>
-        <a:tint val="40000"/>
       </a:schemeClr>
     </dgm:linClrLst>
     <dgm:effectClrLst/>
@@ -1062,12 +1118,13 @@
   </dgm:styleLbl>
   <dgm:styleLbl name="fgAcc0">
     <dgm:fillClrLst meth="repeat">
-      <a:schemeClr val="lt1">
+      <a:schemeClr val="dk1">
         <a:alpha val="90000"/>
+        <a:tint val="40000"/>
       </a:schemeClr>
     </dgm:fillClrLst>
     <dgm:linClrLst meth="repeat">
-      <a:schemeClr val="accent1"/>
+      <a:schemeClr val="dk1"/>
     </dgm:linClrLst>
     <dgm:effectClrLst/>
     <dgm:txLinClrLst/>
@@ -1078,12 +1135,13 @@
   </dgm:styleLbl>
   <dgm:styleLbl name="fgAcc2">
     <dgm:fillClrLst meth="repeat">
-      <a:schemeClr val="lt1">
+      <a:schemeClr val="dk1">
         <a:alpha val="90000"/>
+        <a:tint val="40000"/>
       </a:schemeClr>
     </dgm:fillClrLst>
     <dgm:linClrLst meth="repeat">
-      <a:schemeClr val="accent1"/>
+      <a:schemeClr val="dk1"/>
     </dgm:linClrLst>
     <dgm:effectClrLst/>
     <dgm:txLinClrLst/>
@@ -1094,12 +1152,13 @@
   </dgm:styleLbl>
   <dgm:styleLbl name="fgAcc3">
     <dgm:fillClrLst meth="repeat">
-      <a:schemeClr val="lt1">
+      <a:schemeClr val="dk1">
         <a:alpha val="90000"/>
+        <a:tint val="40000"/>
       </a:schemeClr>
     </dgm:fillClrLst>
     <dgm:linClrLst meth="repeat">
-      <a:schemeClr val="accent1"/>
+      <a:schemeClr val="dk1"/>
     </dgm:linClrLst>
     <dgm:effectClrLst/>
     <dgm:txLinClrLst/>
@@ -1110,12 +1169,13 @@
   </dgm:styleLbl>
   <dgm:styleLbl name="fgAcc4">
     <dgm:fillClrLst meth="repeat">
-      <a:schemeClr val="lt1">
+      <a:schemeClr val="dk1">
         <a:alpha val="90000"/>
+        <a:tint val="40000"/>
       </a:schemeClr>
     </dgm:fillClrLst>
     <dgm:linClrLst meth="repeat">
-      <a:schemeClr val="accent1"/>
+      <a:schemeClr val="dk1"/>
     </dgm:linClrLst>
     <dgm:effectClrLst/>
     <dgm:txLinClrLst/>
@@ -1126,12 +1186,12 @@
   </dgm:styleLbl>
   <dgm:styleLbl name="bgShp">
     <dgm:fillClrLst meth="repeat">
-      <a:schemeClr val="accent1">
+      <a:schemeClr val="dk1">
         <a:tint val="40000"/>
       </a:schemeClr>
     </dgm:fillClrLst>
     <dgm:linClrLst meth="repeat">
-      <a:schemeClr val="accent1"/>
+      <a:schemeClr val="dk1"/>
     </dgm:linClrLst>
     <dgm:effectClrLst/>
     <dgm:txLinClrLst/>
@@ -1142,12 +1202,12 @@
   </dgm:styleLbl>
   <dgm:styleLbl name="dkBgShp">
     <dgm:fillClrLst meth="repeat">
-      <a:schemeClr val="accent1">
+      <a:schemeClr val="dk1">
         <a:shade val="80000"/>
       </a:schemeClr>
     </dgm:fillClrLst>
     <dgm:linClrLst meth="repeat">
-      <a:schemeClr val="accent1"/>
+      <a:schemeClr val="dk1"/>
     </dgm:linClrLst>
     <dgm:effectClrLst/>
     <dgm:txLinClrLst/>
@@ -1158,13 +1218,13 @@
   </dgm:styleLbl>
   <dgm:styleLbl name="trBgShp">
     <dgm:fillClrLst meth="repeat">
-      <a:schemeClr val="accent1">
+      <a:schemeClr val="dk1">
         <a:tint val="50000"/>
         <a:alpha val="40000"/>
       </a:schemeClr>
     </dgm:fillClrLst>
     <dgm:linClrLst meth="repeat">
-      <a:schemeClr val="accent1"/>
+      <a:schemeClr val="dk1"/>
     </dgm:linClrLst>
     <dgm:effectClrLst/>
     <dgm:txLinClrLst/>
@@ -1175,7 +1235,7 @@
   </dgm:styleLbl>
   <dgm:styleLbl name="fgShp">
     <dgm:fillClrLst meth="repeat">
-      <a:schemeClr val="accent1">
+      <a:schemeClr val="dk1">
         <a:tint val="60000"/>
       </a:schemeClr>
     </dgm:fillClrLst>
@@ -1214,7 +1274,7 @@
 <dgm:dataModel xmlns:dgm="http://schemas.openxmlformats.org/drawingml/2006/diagram" xmlns:a="http://schemas.openxmlformats.org/drawingml/2006/main">
   <dgm:ptLst>
     <dgm:pt modelId="{1C892AB2-8402-449D-A091-F995BDBBF20E}" type="doc">
-      <dgm:prSet loTypeId="urn:microsoft.com/office/officeart/2005/8/layout/StepDownProcess" loCatId="process" qsTypeId="urn:microsoft.com/office/officeart/2005/8/quickstyle/simple1" qsCatId="simple" csTypeId="urn:microsoft.com/office/officeart/2005/8/colors/accent1_2" csCatId="accent1" phldr="1"/>
+      <dgm:prSet loTypeId="urn:microsoft.com/office/officeart/2005/8/layout/StepDownProcess" loCatId="process" qsTypeId="urn:microsoft.com/office/officeart/2005/8/quickstyle/simple1" qsCatId="simple" csTypeId="urn:microsoft.com/office/officeart/2005/8/colors/accent0_1" csCatId="mainScheme" phldr="1"/>
       <dgm:spPr/>
       <dgm:t>
         <a:bodyPr/>
@@ -1449,7 +1509,7 @@
         <a:p>
           <a:r>
             <a:rPr lang="de-DE"/>
-            <a:t>(normalisierter) Datensatz</a:t>
+            <a:t>Datensatz</a:t>
           </a:r>
         </a:p>
       </dgm:t>
@@ -1770,14 +1830,7 @@
         <a:p>
           <a:r>
             <a:rPr lang="de-DE" sz="800"/>
-            <a:t>Hund - </a:t>
-          </a:r>
-          <a:br>
-            <a:rPr lang="de-DE" sz="800"/>
-          </a:br>
-          <a:r>
-            <a:rPr lang="de-DE" sz="800"/>
-            <a:t>Nicht  Hund  </a:t>
+            <a:t>Label  </a:t>
           </a:r>
         </a:p>
       </dgm:t>
@@ -1877,14 +1930,14 @@
       </dgm:t>
     </dgm:pt>
     <dgm:pt modelId="{D2702476-7629-4CFB-92AB-7C154AD7372C}">
-      <dgm:prSet/>
+      <dgm:prSet custT="1"/>
       <dgm:spPr/>
       <dgm:t>
         <a:bodyPr/>
         <a:lstStyle/>
         <a:p>
           <a:r>
-            <a:rPr lang="de-DE"/>
+            <a:rPr lang="de-DE" sz="800"/>
             <a:t>w[0], w[1], w[2]</a:t>
           </a:r>
         </a:p>
@@ -1955,6 +2008,42 @@
         </a:p>
       </dgm:t>
     </dgm:pt>
+    <dgm:pt modelId="{2DB521FF-EBA2-4685-B11E-C4A9B6D6BA0F}">
+      <dgm:prSet custT="1"/>
+      <dgm:spPr/>
+      <dgm:t>
+        <a:bodyPr/>
+        <a:lstStyle/>
+        <a:p>
+          <a:r>
+            <a:rPr lang="de-DE" sz="800"/>
+            <a:t>Hund - Nicht  Hund  </a:t>
+          </a:r>
+        </a:p>
+      </dgm:t>
+    </dgm:pt>
+    <dgm:pt modelId="{EAA27A01-5F3C-4F60-A74E-EF6525EA70AE}" type="parTrans" cxnId="{824253FE-1EDF-46F6-90F2-54243FEE7552}">
+      <dgm:prSet/>
+      <dgm:spPr/>
+      <dgm:t>
+        <a:bodyPr/>
+        <a:lstStyle/>
+        <a:p>
+          <a:endParaRPr lang="de-DE"/>
+        </a:p>
+      </dgm:t>
+    </dgm:pt>
+    <dgm:pt modelId="{6F7192FD-A3B1-4401-BBE5-D57ECF159E56}" type="sibTrans" cxnId="{824253FE-1EDF-46F6-90F2-54243FEE7552}">
+      <dgm:prSet/>
+      <dgm:spPr/>
+      <dgm:t>
+        <a:bodyPr/>
+        <a:lstStyle/>
+        <a:p>
+          <a:endParaRPr lang="de-DE"/>
+        </a:p>
+      </dgm:t>
+    </dgm:pt>
     <dgm:pt modelId="{87F8CB1C-BCCF-4AFB-92EC-7BE7AE9F61F0}" type="pres">
       <dgm:prSet presAssocID="{1C892AB2-8402-449D-A091-F995BDBBF20E}" presName="rootnode" presStyleCnt="0">
         <dgm:presLayoutVars>
@@ -2113,7 +2202,7 @@
       <dgm:spPr/>
     </dgm:pt>
     <dgm:pt modelId="{29CCB1B6-1E18-492E-A9CC-3AC7AEBF4B04}" type="pres">
-      <dgm:prSet presAssocID="{031D3D59-A0A7-4A11-82F2-EB1DFC2CC63A}" presName="ChildText" presStyleLbl="revTx" presStyleIdx="4" presStyleCnt="8">
+      <dgm:prSet presAssocID="{031D3D59-A0A7-4A11-82F2-EB1DFC2CC63A}" presName="ChildText" presStyleLbl="revTx" presStyleIdx="4" presStyleCnt="8" custScaleX="189014" custLinFactNeighborX="54886" custLinFactNeighborY="-7506">
         <dgm:presLayoutVars>
           <dgm:chMax val="0"/>
           <dgm:chPref val="0"/>
@@ -2177,7 +2266,7 @@
       <dgm:spPr/>
     </dgm:pt>
     <dgm:pt modelId="{872B6E7B-E90D-410F-83C2-3781CAB04B25}" type="pres">
-      <dgm:prSet presAssocID="{CA3E1E03-103B-4BAB-B3D8-A3DEEB7C19DA}" presName="ChildText" presStyleLbl="revTx" presStyleIdx="6" presStyleCnt="8">
+      <dgm:prSet presAssocID="{CA3E1E03-103B-4BAB-B3D8-A3DEEB7C19DA}" presName="ChildText" presStyleLbl="revTx" presStyleIdx="6" presStyleCnt="8" custScaleX="156098" custLinFactNeighborX="35034" custLinFactNeighborY="-3003">
         <dgm:presLayoutVars>
           <dgm:chMax val="0"/>
           <dgm:chPref val="0"/>
@@ -2242,6 +2331,7 @@
     <dgm:cxn modelId="{BDFB5685-B94F-4A9D-A6B6-E419F7E9FBB2}" srcId="{9965DAC7-1308-4386-A2F4-DD5C00662342}" destId="{85EB94D1-2F3E-4AAD-8586-7A52CC175558}" srcOrd="1" destOrd="0" parTransId="{7F99A2DA-84D3-45D2-B1C6-65BC15C92451}" sibTransId="{D4B1C547-C7D9-4A2A-BE5E-85EDA8295841}"/>
     <dgm:cxn modelId="{8BA30C8A-5E61-4375-8442-7D39C0F7EBA4}" srcId="{4B297E5E-7613-41B0-BB11-6A97A217562E}" destId="{84FE6A8D-8C12-4A03-B91C-54C0C2CC4EEB}" srcOrd="0" destOrd="0" parTransId="{2E6269BB-FA1A-4773-9409-30EF0E2F2468}" sibTransId="{5F16D9B9-FA4A-42A2-B994-068073A65482}"/>
     <dgm:cxn modelId="{3F843D9A-BC6B-4B82-8EA0-3DC2E9FE1FEA}" type="presOf" srcId="{9965DAC7-1308-4386-A2F4-DD5C00662342}" destId="{0CBC449B-90D9-4F75-AEF0-0A31BF75AF84}" srcOrd="0" destOrd="0" presId="urn:microsoft.com/office/officeart/2005/8/layout/StepDownProcess"/>
+    <dgm:cxn modelId="{8FE8C4A1-31BB-4316-8B0C-BF623FC36032}" type="presOf" srcId="{2DB521FF-EBA2-4685-B11E-C4A9B6D6BA0F}" destId="{29CCB1B6-1E18-492E-A9CC-3AC7AEBF4B04}" srcOrd="0" destOrd="1" presId="urn:microsoft.com/office/officeart/2005/8/layout/StepDownProcess"/>
     <dgm:cxn modelId="{2FD0B6A8-A14C-4B3A-9EE4-37ACA7C4AD61}" type="presOf" srcId="{85EB94D1-2F3E-4AAD-8586-7A52CC175558}" destId="{92495961-CC4A-4121-9A8C-8DD439A0ABA7}" srcOrd="0" destOrd="1" presId="urn:microsoft.com/office/officeart/2005/8/layout/StepDownProcess"/>
     <dgm:cxn modelId="{878D57AD-FE1F-4E6C-A8C3-86F310E87B4E}" srcId="{1C892AB2-8402-449D-A091-F995BDBBF20E}" destId="{40365BC4-D793-4C9D-A8A1-DB83A8563AED}" srcOrd="0" destOrd="0" parTransId="{55D6416B-A0B5-4133-A6BA-6869F9044EFB}" sibTransId="{3C2B629A-CC5E-4DEB-A77C-9849B2266448}"/>
     <dgm:cxn modelId="{FD7FC0B4-DFD3-463A-B92F-F9CD8251DEF2}" srcId="{1C892AB2-8402-449D-A091-F995BDBBF20E}" destId="{935DB5C3-46D5-449D-8950-D872847D591F}" srcOrd="2" destOrd="0" parTransId="{5FBB5E5C-AB0B-4892-BBCC-0E23F4071C23}" sibTransId="{80F56215-601C-43E6-BB5E-1F39AF2AC7DD}"/>
@@ -2257,6 +2347,7 @@
     <dgm:cxn modelId="{76AC39F1-FACA-4CA9-90B8-EE69C2673CBD}" srcId="{FDD03178-505C-4530-A9E4-8F846B3C7400}" destId="{5FA80A53-D45B-42FE-8AB8-D9561DE876A9}" srcOrd="0" destOrd="0" parTransId="{AACC14FB-191E-4568-96FE-DBBA36C23E02}" sibTransId="{9780A086-120B-431B-90F1-09421E23AE2B}"/>
     <dgm:cxn modelId="{8B044BF7-E018-4B7A-89F4-6879C2B57001}" srcId="{4B297E5E-7613-41B0-BB11-6A97A217562E}" destId="{C90C74B6-A613-4014-9767-C6CCABE28C39}" srcOrd="3" destOrd="0" parTransId="{30C161D9-0D21-49D0-B155-E2E3B6A7AA31}" sibTransId="{0CC7F059-604B-4DA7-9BF0-1E325F48C734}"/>
     <dgm:cxn modelId="{787D7DFC-7844-4272-BE74-5788BFAF187D}" srcId="{1C892AB2-8402-449D-A091-F995BDBBF20E}" destId="{9965DAC7-1308-4386-A2F4-DD5C00662342}" srcOrd="5" destOrd="0" parTransId="{38DD6419-2B02-4D92-B5A7-6C01E246A273}" sibTransId="{3F095A7E-DF5E-4BD1-B636-A6D3E288390C}"/>
+    <dgm:cxn modelId="{824253FE-1EDF-46F6-90F2-54243FEE7552}" srcId="{031D3D59-A0A7-4A11-82F2-EB1DFC2CC63A}" destId="{2DB521FF-EBA2-4685-B11E-C4A9B6D6BA0F}" srcOrd="1" destOrd="0" parTransId="{EAA27A01-5F3C-4F60-A74E-EF6525EA70AE}" sibTransId="{6F7192FD-A3B1-4401-BBE5-D57ECF159E56}"/>
     <dgm:cxn modelId="{4D760FE8-2CFD-4899-8D21-59DFA6FB6B0B}" type="presParOf" srcId="{87F8CB1C-BCCF-4AFB-92EC-7BE7AE9F61F0}" destId="{418EDE45-6473-43FD-A4F5-A8AAF6CF40E3}" srcOrd="0" destOrd="0" presId="urn:microsoft.com/office/officeart/2005/8/layout/StepDownProcess"/>
     <dgm:cxn modelId="{80D07A1B-A7E0-43CB-B0C4-51393CB9E601}" type="presParOf" srcId="{418EDE45-6473-43FD-A4F5-A8AAF6CF40E3}" destId="{8358F0C1-2A6A-4DB7-A7DD-31FCA0EA63B3}" srcOrd="0" destOrd="0" presId="urn:microsoft.com/office/officeart/2005/8/layout/StepDownProcess"/>
     <dgm:cxn modelId="{93118E79-44FF-4A02-9EEA-6BACEA573D4E}" type="presParOf" srcId="{418EDE45-6473-43FD-A4F5-A8AAF6CF40E3}" destId="{D8AD7D3B-8A16-4EBA-AA90-D8A8DE183AAB}" srcOrd="1" destOrd="0" presId="urn:microsoft.com/office/officeart/2005/8/layout/StepDownProcess"/>
@@ -2332,8 +2423,8 @@
           </a:avLst>
         </a:prstGeom>
         <a:solidFill>
-          <a:schemeClr val="accent1">
-            <a:tint val="50000"/>
+          <a:schemeClr val="dk1">
+            <a:tint val="40000"/>
             <a:hueOff val="0"/>
             <a:satOff val="0"/>
             <a:lumOff val="0"/>
@@ -2342,7 +2433,8 @@
         </a:solidFill>
         <a:ln w="12700" cap="flat" cmpd="sng" algn="ctr">
           <a:solidFill>
-            <a:schemeClr val="lt1">
+            <a:schemeClr val="dk1">
+              <a:shade val="80000"/>
               <a:hueOff val="0"/>
               <a:satOff val="0"/>
               <a:lumOff val="0"/>
@@ -2383,7 +2475,7 @@
           </a:avLst>
         </a:prstGeom>
         <a:solidFill>
-          <a:schemeClr val="accent1">
+          <a:schemeClr val="lt1">
             <a:hueOff val="0"/>
             <a:satOff val="0"/>
             <a:lumOff val="0"/>
@@ -2392,7 +2484,8 @@
         </a:solidFill>
         <a:ln w="12700" cap="flat" cmpd="sng" algn="ctr">
           <a:solidFill>
-            <a:schemeClr val="lt1">
+            <a:schemeClr val="dk1">
+              <a:shade val="80000"/>
               <a:hueOff val="0"/>
               <a:satOff val="0"/>
               <a:lumOff val="0"/>
@@ -2525,8 +2618,8 @@
           </a:avLst>
         </a:prstGeom>
         <a:solidFill>
-          <a:schemeClr val="accent1">
-            <a:tint val="50000"/>
+          <a:schemeClr val="dk1">
+            <a:tint val="40000"/>
             <a:hueOff val="0"/>
             <a:satOff val="0"/>
             <a:lumOff val="0"/>
@@ -2535,7 +2628,8 @@
         </a:solidFill>
         <a:ln w="12700" cap="flat" cmpd="sng" algn="ctr">
           <a:solidFill>
-            <a:schemeClr val="lt1">
+            <a:schemeClr val="dk1">
+              <a:shade val="80000"/>
               <a:hueOff val="0"/>
               <a:satOff val="0"/>
               <a:lumOff val="0"/>
@@ -2576,7 +2670,7 @@
           </a:avLst>
         </a:prstGeom>
         <a:solidFill>
-          <a:schemeClr val="accent1">
+          <a:schemeClr val="lt1">
             <a:hueOff val="0"/>
             <a:satOff val="0"/>
             <a:lumOff val="0"/>
@@ -2585,7 +2679,8 @@
         </a:solidFill>
         <a:ln w="12700" cap="flat" cmpd="sng" algn="ctr">
           <a:solidFill>
-            <a:schemeClr val="lt1">
+            <a:schemeClr val="dk1">
+              <a:shade val="80000"/>
               <a:hueOff val="0"/>
               <a:satOff val="0"/>
               <a:lumOff val="0"/>
@@ -2718,8 +2813,8 @@
           </a:avLst>
         </a:prstGeom>
         <a:solidFill>
-          <a:schemeClr val="accent1">
-            <a:tint val="50000"/>
+          <a:schemeClr val="dk1">
+            <a:tint val="40000"/>
             <a:hueOff val="0"/>
             <a:satOff val="0"/>
             <a:lumOff val="0"/>
@@ -2728,7 +2823,8 @@
         </a:solidFill>
         <a:ln w="12700" cap="flat" cmpd="sng" algn="ctr">
           <a:solidFill>
-            <a:schemeClr val="lt1">
+            <a:schemeClr val="dk1">
+              <a:shade val="80000"/>
               <a:hueOff val="0"/>
               <a:satOff val="0"/>
               <a:lumOff val="0"/>
@@ -2769,7 +2865,7 @@
           </a:avLst>
         </a:prstGeom>
         <a:solidFill>
-          <a:schemeClr val="accent1">
+          <a:schemeClr val="lt1">
             <a:hueOff val="0"/>
             <a:satOff val="0"/>
             <a:lumOff val="0"/>
@@ -2778,7 +2874,8 @@
         </a:solidFill>
         <a:ln w="12700" cap="flat" cmpd="sng" algn="ctr">
           <a:solidFill>
-            <a:schemeClr val="lt1">
+            <a:schemeClr val="dk1">
+              <a:shade val="80000"/>
               <a:hueOff val="0"/>
               <a:satOff val="0"/>
               <a:lumOff val="0"/>
@@ -2911,8 +3008,8 @@
           </a:avLst>
         </a:prstGeom>
         <a:solidFill>
-          <a:schemeClr val="accent1">
-            <a:tint val="50000"/>
+          <a:schemeClr val="dk1">
+            <a:tint val="40000"/>
             <a:hueOff val="0"/>
             <a:satOff val="0"/>
             <a:lumOff val="0"/>
@@ -2921,7 +3018,8 @@
         </a:solidFill>
         <a:ln w="12700" cap="flat" cmpd="sng" algn="ctr">
           <a:solidFill>
-            <a:schemeClr val="lt1">
+            <a:schemeClr val="dk1">
+              <a:shade val="80000"/>
               <a:hueOff val="0"/>
               <a:satOff val="0"/>
               <a:lumOff val="0"/>
@@ -2962,7 +3060,7 @@
           </a:avLst>
         </a:prstGeom>
         <a:solidFill>
-          <a:schemeClr val="accent1">
+          <a:schemeClr val="lt1">
             <a:hueOff val="0"/>
             <a:satOff val="0"/>
             <a:lumOff val="0"/>
@@ -2971,7 +3069,8 @@
         </a:solidFill>
         <a:ln w="12700" cap="flat" cmpd="sng" algn="ctr">
           <a:solidFill>
-            <a:schemeClr val="lt1">
+            <a:schemeClr val="dk1">
+              <a:shade val="80000"/>
               <a:hueOff val="0"/>
               <a:satOff val="0"/>
               <a:lumOff val="0"/>
@@ -2998,12 +3097,12 @@
         </a:fontRef>
       </dsp:style>
       <dsp:txBody>
-        <a:bodyPr spcFirstLastPara="0" vert="horz" wrap="square" lIns="34290" tIns="34290" rIns="34290" bIns="34290" numCol="1" spcCol="1270" anchor="ctr" anchorCtr="0">
+        <a:bodyPr spcFirstLastPara="0" vert="horz" wrap="square" lIns="41910" tIns="41910" rIns="41910" bIns="41910" numCol="1" spcCol="1270" anchor="ctr" anchorCtr="0">
           <a:noAutofit/>
         </a:bodyPr>
         <a:lstStyle/>
         <a:p>
-          <a:pPr marL="0" lvl="0" indent="0" algn="ctr" defTabSz="400050">
+          <a:pPr marL="0" lvl="0" indent="0" algn="ctr" defTabSz="488950">
             <a:lnSpc>
               <a:spcPct val="90000"/>
             </a:lnSpc>
@@ -3016,8 +3115,8 @@
             <a:buNone/>
           </a:pPr>
           <a:r>
-            <a:rPr lang="de-DE" sz="900" kern="1200"/>
-            <a:t>(normalisierter) Datensatz</a:t>
+            <a:rPr lang="de-DE" sz="1100" kern="1200"/>
+            <a:t>Datensatz</a:t>
           </a:r>
         </a:p>
       </dsp:txBody>
@@ -3155,8 +3254,8 @@
           </a:avLst>
         </a:prstGeom>
         <a:solidFill>
-          <a:schemeClr val="accent1">
-            <a:tint val="50000"/>
+          <a:schemeClr val="dk1">
+            <a:tint val="40000"/>
             <a:hueOff val="0"/>
             <a:satOff val="0"/>
             <a:lumOff val="0"/>
@@ -3165,7 +3264,8 @@
         </a:solidFill>
         <a:ln w="12700" cap="flat" cmpd="sng" algn="ctr">
           <a:solidFill>
-            <a:schemeClr val="lt1">
+            <a:schemeClr val="dk1">
+              <a:shade val="80000"/>
               <a:hueOff val="0"/>
               <a:satOff val="0"/>
               <a:lumOff val="0"/>
@@ -3206,7 +3306,7 @@
           </a:avLst>
         </a:prstGeom>
         <a:solidFill>
-          <a:schemeClr val="accent1">
+          <a:schemeClr val="lt1">
             <a:hueOff val="0"/>
             <a:satOff val="0"/>
             <a:lumOff val="0"/>
@@ -3215,7 +3315,8 @@
         </a:solidFill>
         <a:ln w="12700" cap="flat" cmpd="sng" algn="ctr">
           <a:solidFill>
-            <a:schemeClr val="lt1">
+            <a:schemeClr val="dk1">
+              <a:shade val="80000"/>
               <a:hueOff val="0"/>
               <a:satOff val="0"/>
               <a:lumOff val="0"/>
@@ -3242,12 +3343,12 @@
         </a:fontRef>
       </dsp:style>
       <dsp:txBody>
-        <a:bodyPr spcFirstLastPara="0" vert="horz" wrap="square" lIns="34290" tIns="34290" rIns="34290" bIns="34290" numCol="1" spcCol="1270" anchor="ctr" anchorCtr="0">
+        <a:bodyPr spcFirstLastPara="0" vert="horz" wrap="square" lIns="41910" tIns="41910" rIns="41910" bIns="41910" numCol="1" spcCol="1270" anchor="ctr" anchorCtr="0">
           <a:noAutofit/>
         </a:bodyPr>
         <a:lstStyle/>
         <a:p>
-          <a:pPr marL="0" lvl="0" indent="0" algn="ctr" defTabSz="400050">
+          <a:pPr marL="0" lvl="0" indent="0" algn="ctr" defTabSz="488950">
             <a:lnSpc>
               <a:spcPct val="90000"/>
             </a:lnSpc>
@@ -3260,7 +3361,7 @@
             <a:buNone/>
           </a:pPr>
           <a:r>
-            <a:rPr lang="de-DE" sz="900" kern="1200"/>
+            <a:rPr lang="de-DE" sz="1100" kern="1200"/>
             <a:t>Klassifikation</a:t>
           </a:r>
         </a:p>
@@ -3277,8 +3378,8 @@
       </dsp:nvSpPr>
       <dsp:spPr>
         <a:xfrm>
-          <a:off x="3875627" y="3489518"/>
-          <a:ext cx="652516" cy="507569"/>
+          <a:off x="3943352" y="3451420"/>
+          <a:ext cx="1233348" cy="507569"/>
         </a:xfrm>
         <a:prstGeom prst="rect">
           <a:avLst/>
@@ -3321,20 +3422,31 @@
           </a:pPr>
           <a:r>
             <a:rPr lang="de-DE" sz="800" kern="1200"/>
-            <a:t>Hund - </a:t>
+            <a:t>Label  </a:t>
           </a:r>
-          <a:br>
-            <a:rPr lang="de-DE" sz="800" kern="1200"/>
-          </a:br>
+        </a:p>
+        <a:p>
+          <a:pPr marL="57150" lvl="1" indent="-57150" algn="l" defTabSz="355600">
+            <a:lnSpc>
+              <a:spcPct val="90000"/>
+            </a:lnSpc>
+            <a:spcBef>
+              <a:spcPct val="0"/>
+            </a:spcBef>
+            <a:spcAft>
+              <a:spcPct val="15000"/>
+            </a:spcAft>
+            <a:buChar char="•"/>
+          </a:pPr>
           <a:r>
             <a:rPr lang="de-DE" sz="800" kern="1200"/>
-            <a:t>Nicht  Hund  </a:t>
+            <a:t>Hund - Nicht  Hund  </a:t>
           </a:r>
         </a:p>
       </dsp:txBody>
       <dsp:txXfrm>
-        <a:off x="3875627" y="3489518"/>
-        <a:ext cx="652516" cy="507569"/>
+        <a:off x="3943352" y="3451420"/>
+        <a:ext cx="1233348" cy="507569"/>
       </dsp:txXfrm>
     </dsp:sp>
     <dsp:sp modelId="{EE38D2D4-E5CF-4522-8FC9-7FF7E53F832F}">
@@ -3355,8 +3467,8 @@
           </a:avLst>
         </a:prstGeom>
         <a:solidFill>
-          <a:schemeClr val="accent1">
-            <a:tint val="50000"/>
+          <a:schemeClr val="dk1">
+            <a:tint val="40000"/>
             <a:hueOff val="0"/>
             <a:satOff val="0"/>
             <a:lumOff val="0"/>
@@ -3365,7 +3477,8 @@
         </a:solidFill>
         <a:ln w="12700" cap="flat" cmpd="sng" algn="ctr">
           <a:solidFill>
-            <a:schemeClr val="lt1">
+            <a:schemeClr val="dk1">
+              <a:shade val="80000"/>
               <a:hueOff val="0"/>
               <a:satOff val="0"/>
               <a:lumOff val="0"/>
@@ -3406,7 +3519,7 @@
           </a:avLst>
         </a:prstGeom>
         <a:solidFill>
-          <a:schemeClr val="accent1">
+          <a:schemeClr val="lt1">
             <a:hueOff val="0"/>
             <a:satOff val="0"/>
             <a:lumOff val="0"/>
@@ -3415,7 +3528,8 @@
         </a:solidFill>
         <a:ln w="12700" cap="flat" cmpd="sng" algn="ctr">
           <a:solidFill>
-            <a:schemeClr val="lt1">
+            <a:schemeClr val="dk1">
+              <a:shade val="80000"/>
               <a:hueOff val="0"/>
               <a:satOff val="0"/>
               <a:lumOff val="0"/>
@@ -3442,12 +3556,12 @@
         </a:fontRef>
       </dsp:style>
       <dsp:txBody>
-        <a:bodyPr spcFirstLastPara="0" vert="horz" wrap="square" lIns="34290" tIns="34290" rIns="34290" bIns="34290" numCol="1" spcCol="1270" anchor="ctr" anchorCtr="0">
+        <a:bodyPr spcFirstLastPara="0" vert="horz" wrap="square" lIns="41910" tIns="41910" rIns="41910" bIns="41910" numCol="1" spcCol="1270" anchor="ctr" anchorCtr="0">
           <a:noAutofit/>
         </a:bodyPr>
         <a:lstStyle/>
         <a:p>
-          <a:pPr marL="0" lvl="0" indent="0" algn="ctr" defTabSz="400050">
+          <a:pPr marL="0" lvl="0" indent="0" algn="ctr" defTabSz="488950">
             <a:lnSpc>
               <a:spcPct val="90000"/>
             </a:lnSpc>
@@ -3460,7 +3574,7 @@
             <a:buNone/>
           </a:pPr>
           <a:r>
-            <a:rPr lang="de-DE" sz="900" kern="1200"/>
+            <a:rPr lang="de-DE" sz="1100" kern="1200"/>
             <a:t>Perzeptron</a:t>
           </a:r>
         </a:p>
@@ -3566,8 +3680,8 @@
           </a:avLst>
         </a:prstGeom>
         <a:solidFill>
-          <a:schemeClr val="accent1">
-            <a:tint val="50000"/>
+          <a:schemeClr val="dk1">
+            <a:tint val="40000"/>
             <a:hueOff val="0"/>
             <a:satOff val="0"/>
             <a:lumOff val="0"/>
@@ -3576,7 +3690,8 @@
         </a:solidFill>
         <a:ln w="12700" cap="flat" cmpd="sng" algn="ctr">
           <a:solidFill>
-            <a:schemeClr val="lt1">
+            <a:schemeClr val="dk1">
+              <a:shade val="80000"/>
               <a:hueOff val="0"/>
               <a:satOff val="0"/>
               <a:lumOff val="0"/>
@@ -3617,7 +3732,7 @@
           </a:avLst>
         </a:prstGeom>
         <a:solidFill>
-          <a:schemeClr val="accent1">
+          <a:schemeClr val="lt1">
             <a:hueOff val="0"/>
             <a:satOff val="0"/>
             <a:lumOff val="0"/>
@@ -3626,7 +3741,8 @@
         </a:solidFill>
         <a:ln w="12700" cap="flat" cmpd="sng" algn="ctr">
           <a:solidFill>
-            <a:schemeClr val="lt1">
+            <a:schemeClr val="dk1">
+              <a:shade val="80000"/>
               <a:hueOff val="0"/>
               <a:satOff val="0"/>
               <a:lumOff val="0"/>
@@ -3653,12 +3769,12 @@
         </a:fontRef>
       </dsp:style>
       <dsp:txBody>
-        <a:bodyPr spcFirstLastPara="0" vert="horz" wrap="square" lIns="34290" tIns="34290" rIns="34290" bIns="34290" numCol="1" spcCol="1270" anchor="ctr" anchorCtr="0">
+        <a:bodyPr spcFirstLastPara="0" vert="horz" wrap="square" lIns="41910" tIns="41910" rIns="41910" bIns="41910" numCol="1" spcCol="1270" anchor="ctr" anchorCtr="0">
           <a:noAutofit/>
         </a:bodyPr>
         <a:lstStyle/>
         <a:p>
-          <a:pPr marL="0" lvl="0" indent="0" algn="ctr" defTabSz="400050">
+          <a:pPr marL="0" lvl="0" indent="0" algn="ctr" defTabSz="488950">
             <a:lnSpc>
               <a:spcPct val="90000"/>
             </a:lnSpc>
@@ -3671,7 +3787,7 @@
             <a:buNone/>
           </a:pPr>
           <a:r>
-            <a:rPr lang="de-DE" sz="900" kern="1200"/>
+            <a:rPr lang="de-DE" sz="1100" kern="1200"/>
             <a:t>Gelernte Gewichte</a:t>
           </a:r>
         </a:p>
@@ -3688,8 +3804,8 @@
       </dsp:nvSpPr>
       <dsp:spPr>
         <a:xfrm>
-          <a:off x="5363327" y="4900399"/>
-          <a:ext cx="652516" cy="507569"/>
+          <a:off x="5408906" y="4885157"/>
+          <a:ext cx="1018565" cy="507569"/>
         </a:xfrm>
         <a:prstGeom prst="rect">
           <a:avLst/>
@@ -3713,12 +3829,12 @@
         <a:fontRef idx="minor"/>
       </dsp:style>
       <dsp:txBody>
-        <a:bodyPr spcFirstLastPara="0" vert="horz" wrap="square" lIns="45720" tIns="45720" rIns="45720" bIns="45720" numCol="1" spcCol="1270" anchor="ctr" anchorCtr="0">
+        <a:bodyPr spcFirstLastPara="0" vert="horz" wrap="square" lIns="30480" tIns="30480" rIns="30480" bIns="30480" numCol="1" spcCol="1270" anchor="ctr" anchorCtr="0">
           <a:noAutofit/>
         </a:bodyPr>
         <a:lstStyle/>
         <a:p>
-          <a:pPr marL="57150" lvl="1" indent="-57150" algn="l" defTabSz="400050">
+          <a:pPr marL="57150" lvl="1" indent="-57150" algn="l" defTabSz="355600">
             <a:lnSpc>
               <a:spcPct val="90000"/>
             </a:lnSpc>
@@ -3731,14 +3847,14 @@
             <a:buChar char="•"/>
           </a:pPr>
           <a:r>
-            <a:rPr lang="de-DE" sz="900" kern="1200"/>
+            <a:rPr lang="de-DE" sz="800" kern="1200"/>
             <a:t>w[0], w[1], w[2]</a:t>
           </a:r>
         </a:p>
       </dsp:txBody>
       <dsp:txXfrm>
-        <a:off x="5363327" y="4900399"/>
-        <a:ext cx="652516" cy="507569"/>
+        <a:off x="5408906" y="4885157"/>
+        <a:ext cx="1018565" cy="507569"/>
       </dsp:txXfrm>
     </dsp:sp>
     <dsp:sp modelId="{0307CBC7-7BF1-41CD-86E7-733F8ADE1950}">
@@ -3757,7 +3873,7 @@
           </a:avLst>
         </a:prstGeom>
         <a:solidFill>
-          <a:schemeClr val="accent1">
+          <a:schemeClr val="lt1">
             <a:hueOff val="0"/>
             <a:satOff val="0"/>
             <a:lumOff val="0"/>
@@ -3766,7 +3882,8 @@
         </a:solidFill>
         <a:ln w="12700" cap="flat" cmpd="sng" algn="ctr">
           <a:solidFill>
-            <a:schemeClr val="lt1">
+            <a:schemeClr val="dk1">
+              <a:shade val="80000"/>
               <a:hueOff val="0"/>
               <a:satOff val="0"/>
               <a:lumOff val="0"/>
@@ -3793,12 +3910,12 @@
         </a:fontRef>
       </dsp:style>
       <dsp:txBody>
-        <a:bodyPr spcFirstLastPara="0" vert="horz" wrap="square" lIns="34290" tIns="34290" rIns="34290" bIns="34290" numCol="1" spcCol="1270" anchor="ctr" anchorCtr="0">
+        <a:bodyPr spcFirstLastPara="0" vert="horz" wrap="square" lIns="41910" tIns="41910" rIns="41910" bIns="41910" numCol="1" spcCol="1270" anchor="ctr" anchorCtr="0">
           <a:noAutofit/>
         </a:bodyPr>
         <a:lstStyle/>
         <a:p>
-          <a:pPr marL="0" lvl="0" indent="0" algn="ctr" defTabSz="400050">
+          <a:pPr marL="0" lvl="0" indent="0" algn="ctr" defTabSz="488950">
             <a:lnSpc>
               <a:spcPct val="90000"/>
             </a:lnSpc>
@@ -3811,7 +3928,7 @@
             <a:buNone/>
           </a:pPr>
           <a:r>
-            <a:rPr lang="de-DE" sz="900" kern="1200"/>
+            <a:rPr lang="de-DE" sz="1100" kern="1200"/>
             <a:t>Voraussage</a:t>
           </a:r>
         </a:p>

</xml_diff>

<commit_message>
Kapitel 22 begonnen. Perzeptron: Beschriftung überarbeitet.
</commit_message>
<xml_diff>
--- a/Doc/Perzeptron.docx
+++ b/Doc/Perzeptron.docx
@@ -3,6 +3,236 @@
 <w:document xmlns:wpc="http://schemas.microsoft.com/office/word/2010/wordprocessingCanvas" xmlns:cx="http://schemas.microsoft.com/office/drawing/2014/chartex" xmlns:cx1="http://schemas.microsoft.com/office/drawing/2015/9/8/chartex" xmlns:cx2="http://schemas.microsoft.com/office/drawing/2015/10/21/chartex" xmlns:cx3="http://schemas.microsoft.com/office/drawing/2016/5/9/chartex" xmlns:cx4="http://schemas.microsoft.com/office/drawing/2016/5/10/chartex" xmlns:cx5="http://schemas.microsoft.com/office/drawing/2016/5/11/chartex" xmlns:cx6="http://schemas.microsoft.com/office/drawing/2016/5/12/chartex" xmlns:cx7="http://schemas.microsoft.com/office/drawing/2016/5/13/chartex" xmlns:cx8="http://schemas.microsoft.com/office/drawing/2016/5/14/chartex" xmlns:mc="http://schemas.openxmlformats.org/markup-compatibility/2006" xmlns:aink="http://schemas.microsoft.com/office/drawing/2016/ink" xmlns:am3d="http://schemas.microsoft.com/office/drawing/2017/model3d" xmlns:o="urn:schemas-microsoft-com:office:office" xmlns:oel="http://schemas.microsoft.com/office/2019/extlst" xmlns:r="http://schemas.openxmlformats.org/officeDocument/2006/relationships" xmlns:m="http://schemas.openxmlformats.org/officeDocument/2006/math" xmlns:v="urn:schemas-microsoft-com:vml" xmlns:wp14="http://schemas.microsoft.com/office/word/2010/wordprocessingDrawing" xmlns:wp="http://schemas.openxmlformats.org/drawingml/2006/wordprocessingDrawing" xmlns:w10="urn:schemas-microsoft-com:office:word" xmlns:w="http://schemas.openxmlformats.org/wordprocessingml/2006/main" xmlns:w14="http://schemas.microsoft.com/office/word/2010/wordml" xmlns:w15="http://schemas.microsoft.com/office/word/2012/wordml" xmlns:w16cex="http://schemas.microsoft.com/office/word/2018/wordml/cex" xmlns:w16cid="http://schemas.microsoft.com/office/word/2016/wordml/cid" xmlns:w16="http://schemas.microsoft.com/office/word/2018/wordml" xmlns:w16sdtdh="http://schemas.microsoft.com/office/word/2020/wordml/sdtdatahash" xmlns:w16se="http://schemas.microsoft.com/office/word/2015/wordml/symex" xmlns:wpg="http://schemas.microsoft.com/office/word/2010/wordprocessingGroup" xmlns:wpi="http://schemas.microsoft.com/office/word/2010/wordprocessingInk" xmlns:wne="http://schemas.microsoft.com/office/word/2006/wordml" xmlns:wps="http://schemas.microsoft.com/office/word/2010/wordprocessingShape" mc:Ignorable="w14 w15 w16se w16cid w16 w16cex w16sdtdh wp14">
   <w:body>
     <w:p>
+      <w:r>
+        <w:rPr>
+          <w:noProof/>
+        </w:rPr>
+        <mc:AlternateContent>
+          <mc:Choice Requires="wps">
+            <w:drawing>
+              <wp:anchor distT="45720" distB="45720" distL="114300" distR="114300" simplePos="0" relativeHeight="251666431" behindDoc="0" locked="0" layoutInCell="1" allowOverlap="1" wp14:anchorId="054B6A76" wp14:editId="3286CFD7">
+                <wp:simplePos x="0" y="0"/>
+                <wp:positionH relativeFrom="column">
+                  <wp:posOffset>707829</wp:posOffset>
+                </wp:positionH>
+                <wp:positionV relativeFrom="paragraph">
+                  <wp:posOffset>2104608</wp:posOffset>
+                </wp:positionV>
+                <wp:extent cx="1213485" cy="1404620"/>
+                <wp:effectExtent l="0" t="0" r="5715" b="1905"/>
+                <wp:wrapSquare wrapText="bothSides"/>
+                <wp:docPr id="822313382" name="Textfeld 2"/>
+                <wp:cNvGraphicFramePr>
+                  <a:graphicFrameLocks xmlns:a="http://schemas.openxmlformats.org/drawingml/2006/main"/>
+                </wp:cNvGraphicFramePr>
+                <a:graphic xmlns:a="http://schemas.openxmlformats.org/drawingml/2006/main">
+                  <a:graphicData uri="http://schemas.microsoft.com/office/word/2010/wordprocessingShape">
+                    <wps:wsp>
+                      <wps:cNvSpPr txBox="1">
+                        <a:spLocks noChangeArrowheads="1"/>
+                      </wps:cNvSpPr>
+                      <wps:spPr bwMode="auto">
+                        <a:xfrm>
+                          <a:off x="0" y="0"/>
+                          <a:ext cx="1213485" cy="1404620"/>
+                        </a:xfrm>
+                        <a:prstGeom prst="rect">
+                          <a:avLst/>
+                        </a:prstGeom>
+                        <a:solidFill>
+                          <a:srgbClr val="FFFFFF"/>
+                        </a:solidFill>
+                        <a:ln w="9525">
+                          <a:noFill/>
+                          <a:miter lim="800000"/>
+                          <a:headEnd/>
+                          <a:tailEnd/>
+                        </a:ln>
+                      </wps:spPr>
+                      <wps:txbx>
+                        <w:txbxContent>
+                          <w:p>
+                            <w:pPr>
+                              <w:spacing w:after="0" w:line="240" w:lineRule="auto"/>
+                              <w:rPr>
+                                <w:sz w:val="18"/>
+                                <w:szCs w:val="18"/>
+                              </w:rPr>
+                            </w:pPr>
+                            <w:r>
+                              <w:rPr>
+                                <w:sz w:val="18"/>
+                                <w:szCs w:val="18"/>
+                              </w:rPr>
+                              <w:t>1</w:t>
+                            </w:r>
+                            <w:r>
+                              <w:rPr>
+                                <w:sz w:val="18"/>
+                                <w:szCs w:val="18"/>
+                              </w:rPr>
+                              <w:t xml:space="preserve"> </w:t>
+                            </w:r>
+                            <w:r>
+                              <w:rPr>
+                                <w:sz w:val="18"/>
+                                <w:szCs w:val="18"/>
+                              </w:rPr>
+                              <w:t>Trainingsdat</w:t>
+                            </w:r>
+                            <w:r>
+                              <w:rPr>
+                                <w:sz w:val="18"/>
+                                <w:szCs w:val="18"/>
+                              </w:rPr>
+                              <w:t>ensatz</w:t>
+                            </w:r>
+                          </w:p>
+                          <w:p>
+                            <w:pPr>
+                              <w:spacing w:after="0" w:line="240" w:lineRule="auto"/>
+                              <w:rPr>
+                                <w:sz w:val="18"/>
+                                <w:szCs w:val="18"/>
+                              </w:rPr>
+                            </w:pPr>
+                            <w:r>
+                              <w:rPr>
+                                <w:sz w:val="18"/>
+                                <w:szCs w:val="18"/>
+                              </w:rPr>
+                              <w:t>(</w:t>
+                            </w:r>
+                            <w:r>
+                              <w:rPr>
+                                <w:sz w:val="18"/>
+                                <w:szCs w:val="18"/>
+                              </w:rPr>
+                              <w:t>geänderte</w:t>
+                            </w:r>
+                            <w:r>
+                              <w:rPr>
+                                <w:sz w:val="18"/>
+                                <w:szCs w:val="18"/>
+                              </w:rPr>
+                              <w:t>)</w:t>
+                            </w:r>
+                            <w:r>
+                              <w:rPr>
+                                <w:sz w:val="18"/>
+                                <w:szCs w:val="18"/>
+                              </w:rPr>
+                              <w:t xml:space="preserve"> Gewichte</w:t>
+                            </w:r>
+                          </w:p>
+                        </w:txbxContent>
+                      </wps:txbx>
+                      <wps:bodyPr rot="0" vert="horz" wrap="square" lIns="91440" tIns="45720" rIns="91440" bIns="45720" anchor="t" anchorCtr="0">
+                        <a:spAutoFit/>
+                      </wps:bodyPr>
+                    </wps:wsp>
+                  </a:graphicData>
+                </a:graphic>
+                <wp14:sizeRelH relativeFrom="margin">
+                  <wp14:pctWidth>0</wp14:pctWidth>
+                </wp14:sizeRelH>
+                <wp14:sizeRelV relativeFrom="margin">
+                  <wp14:pctHeight>20000</wp14:pctHeight>
+                </wp14:sizeRelV>
+              </wp:anchor>
+            </w:drawing>
+          </mc:Choice>
+          <mc:Fallback>
+            <w:pict>
+              <v:shapetype w14:anchorId="054B6A76" id="_x0000_t202" coordsize="21600,21600" o:spt="202" path="m,l,21600r21600,l21600,xe">
+                <v:stroke joinstyle="miter"/>
+                <v:path gradientshapeok="t" o:connecttype="rect"/>
+              </v:shapetype>
+              <v:shape id="Textfeld 2" o:spid="_x0000_s1026" type="#_x0000_t202" style="position:absolute;margin-left:55.75pt;margin-top:165.7pt;width:95.55pt;height:110.6pt;z-index:251666431;visibility:visible;mso-wrap-style:square;mso-width-percent:0;mso-height-percent:200;mso-wrap-distance-left:9pt;mso-wrap-distance-top:3.6pt;mso-wrap-distance-right:9pt;mso-wrap-distance-bottom:3.6pt;mso-position-horizontal:absolute;mso-position-horizontal-relative:text;mso-position-vertical:absolute;mso-position-vertical-relative:text;mso-width-percent:0;mso-height-percent:200;mso-width-relative:margin;mso-height-relative:margin;v-text-anchor:top" o:gfxdata="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" stroked="f">
+                <v:textbox style="mso-fit-shape-to-text:t">
+                  <w:txbxContent>
+                    <w:p>
+                      <w:pPr>
+                        <w:spacing w:after="0" w:line="240" w:lineRule="auto"/>
+                        <w:rPr>
+                          <w:sz w:val="18"/>
+                          <w:szCs w:val="18"/>
+                        </w:rPr>
+                      </w:pPr>
+                      <w:r>
+                        <w:rPr>
+                          <w:sz w:val="18"/>
+                          <w:szCs w:val="18"/>
+                        </w:rPr>
+                        <w:t>1</w:t>
+                      </w:r>
+                      <w:r>
+                        <w:rPr>
+                          <w:sz w:val="18"/>
+                          <w:szCs w:val="18"/>
+                        </w:rPr>
+                        <w:t xml:space="preserve"> </w:t>
+                      </w:r>
+                      <w:r>
+                        <w:rPr>
+                          <w:sz w:val="18"/>
+                          <w:szCs w:val="18"/>
+                        </w:rPr>
+                        <w:t>Trainingsdat</w:t>
+                      </w:r>
+                      <w:r>
+                        <w:rPr>
+                          <w:sz w:val="18"/>
+                          <w:szCs w:val="18"/>
+                        </w:rPr>
+                        <w:t>ensatz</w:t>
+                      </w:r>
+                    </w:p>
+                    <w:p>
+                      <w:pPr>
+                        <w:spacing w:after="0" w:line="240" w:lineRule="auto"/>
+                        <w:rPr>
+                          <w:sz w:val="18"/>
+                          <w:szCs w:val="18"/>
+                        </w:rPr>
+                      </w:pPr>
+                      <w:r>
+                        <w:rPr>
+                          <w:sz w:val="18"/>
+                          <w:szCs w:val="18"/>
+                        </w:rPr>
+                        <w:t>(</w:t>
+                      </w:r>
+                      <w:r>
+                        <w:rPr>
+                          <w:sz w:val="18"/>
+                          <w:szCs w:val="18"/>
+                        </w:rPr>
+                        <w:t>geänderte</w:t>
+                      </w:r>
+                      <w:r>
+                        <w:rPr>
+                          <w:sz w:val="18"/>
+                          <w:szCs w:val="18"/>
+                        </w:rPr>
+                        <w:t>)</w:t>
+                      </w:r>
+                      <w:r>
+                        <w:rPr>
+                          <w:sz w:val="18"/>
+                          <w:szCs w:val="18"/>
+                        </w:rPr>
+                        <w:t xml:space="preserve"> Gewichte</w:t>
+                      </w:r>
+                    </w:p>
+                  </w:txbxContent>
+                </v:textbox>
+                <w10:wrap type="square"/>
+              </v:shape>
+            </w:pict>
+          </mc:Fallback>
+        </mc:AlternateContent>
+      </w:r>
       <w:r>
         <w:rPr>
           <w:noProof/>
@@ -211,7 +441,7 @@
                                 <w:szCs w:val="18"/>
                                 <w:highlight w:val="yellow"/>
                               </w:rPr>
-                              <w:t>Testdat</w:t>
+                              <w:t xml:space="preserve">1 </w:t>
                             </w:r>
                             <w:r>
                               <w:rPr>
@@ -219,7 +449,15 @@
                                 <w:szCs w:val="18"/>
                                 <w:highlight w:val="yellow"/>
                               </w:rPr>
-                              <w:t>um</w:t>
+                              <w:t>Testda</w:t>
+                            </w:r>
+                            <w:r>
+                              <w:rPr>
+                                <w:sz w:val="18"/>
+                                <w:szCs w:val="18"/>
+                                <w:highlight w:val="yellow"/>
+                              </w:rPr>
+                              <w:t>tensatz</w:t>
                             </w:r>
                           </w:p>
                           <w:p>
@@ -258,7 +496,11 @@
           </mc:Choice>
           <mc:Fallback>
             <w:pict>
-              <v:shape w14:anchorId="51B9881A" id="_x0000_s1027" type="#_x0000_t202" style="position:absolute;margin-left:76.6pt;margin-top:423.5pt;width:73.05pt;height:31.35pt;rotation:-1592418fd;z-index:251673087;visibility:visible;mso-wrap-style:square;mso-width-percent:0;mso-height-percent:0;mso-wrap-distance-left:9pt;mso-wrap-distance-top:3.6pt;mso-wrap-distance-right:9pt;mso-wrap-distance-bottom:3.6pt;mso-position-horizontal:absolute;mso-position-horizontal-relative:text;mso-position-vertical:absolute;mso-position-vertical-relative:text;mso-width-percent:0;mso-height-percent:0;mso-width-relative:margin;mso-height-relative:margin;v-text-anchor:top" o:gfxdata="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" stroked="f">
+              <v:shapetype w14:anchorId="51B9881A" id="_x0000_t202" coordsize="21600,21600" o:spt="202" path="m,l,21600r21600,l21600,xe">
+                <v:stroke joinstyle="miter"/>
+                <v:path gradientshapeok="t" o:connecttype="rect"/>
+              </v:shapetype>
+              <v:shape id="_x0000_s1028" type="#_x0000_t202" style="position:absolute;margin-left:76.6pt;margin-top:423.5pt;width:73.05pt;height:31.35pt;rotation:-1592418fd;z-index:251673087;visibility:visible;mso-wrap-style:square;mso-width-percent:0;mso-height-percent:0;mso-wrap-distance-left:9pt;mso-wrap-distance-top:3.6pt;mso-wrap-distance-right:9pt;mso-wrap-distance-bottom:3.6pt;mso-position-horizontal:absolute;mso-position-horizontal-relative:text;mso-position-vertical:absolute;mso-position-vertical-relative:text;mso-width-percent:0;mso-height-percent:0;mso-width-relative:margin;mso-height-relative:margin;v-text-anchor:top" o:gfxdata="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" stroked="f">
                 <v:textbox>
                   <w:txbxContent>
                     <w:p>
@@ -275,7 +517,7 @@
                           <w:szCs w:val="18"/>
                           <w:highlight w:val="yellow"/>
                         </w:rPr>
-                        <w:t>Testdat</w:t>
+                        <w:t xml:space="preserve">1 </w:t>
                       </w:r>
                       <w:r>
                         <w:rPr>
@@ -283,7 +525,15 @@
                           <w:szCs w:val="18"/>
                           <w:highlight w:val="yellow"/>
                         </w:rPr>
-                        <w:t>um</w:t>
+                        <w:t>Testda</w:t>
+                      </w:r>
+                      <w:r>
+                        <w:rPr>
+                          <w:sz w:val="18"/>
+                          <w:szCs w:val="18"/>
+                          <w:highlight w:val="yellow"/>
+                        </w:rPr>
+                        <w:t>tensatz</w:t>
                       </w:r>
                     </w:p>
                     <w:p>
@@ -1159,7 +1409,7 @@
         <mc:AlternateContent>
           <mc:Choice Requires="wps">
             <w:drawing>
-              <wp:anchor distT="0" distB="0" distL="114300" distR="114300" simplePos="0" relativeHeight="251673599" behindDoc="0" locked="0" layoutInCell="1" allowOverlap="1" wp14:anchorId="0BA086BF" wp14:editId="38F46606">
+              <wp:anchor distT="0" distB="0" distL="114300" distR="114300" simplePos="0" relativeHeight="251673599" behindDoc="0" locked="0" layoutInCell="1" allowOverlap="1" wp14:anchorId="0BA086BF" wp14:editId="69357509">
                 <wp:simplePos x="0" y="0"/>
                 <wp:positionH relativeFrom="column">
                   <wp:posOffset>1064895</wp:posOffset>
@@ -1217,178 +1467,12 @@
           </mc:Choice>
           <mc:Fallback>
             <w:pict>
-              <v:shape w14:anchorId="44A8F02D" id="Gerade Verbindung mit Pfeil 5" o:spid="_x0000_s1026" type="#_x0000_t32" style="position:absolute;margin-left:83.85pt;margin-top:433.45pt;width:72.5pt;height:32.85pt;flip:y;z-index:251673599;visibility:visible;mso-wrap-style:square;mso-width-percent:0;mso-height-percent:0;mso-wrap-distance-left:9pt;mso-wrap-distance-top:0;mso-wrap-distance-right:9pt;mso-wrap-distance-bottom:0;mso-position-horizontal:absolute;mso-position-horizontal-relative:text;mso-position-vertical:absolute;mso-position-vertical-relative:text;mso-width-percent:0;mso-height-percent:0;mso-width-relative:margin;mso-height-relative:margin" o:gfxdata="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" strokecolor="black [3200]" strokeweight=".5pt">
+              <v:shapetype w14:anchorId="2465B86B" id="_x0000_t32" coordsize="21600,21600" o:spt="32" o:oned="t" path="m,l21600,21600e" filled="f">
+                <v:path arrowok="t" fillok="f" o:connecttype="none"/>
+                <o:lock v:ext="edit" shapetype="t"/>
+              </v:shapetype>
+              <v:shape id="Gerade Verbindung mit Pfeil 5" o:spid="_x0000_s1026" type="#_x0000_t32" style="position:absolute;margin-left:83.85pt;margin-top:433.45pt;width:72.5pt;height:32.85pt;flip:y;z-index:251673599;visibility:visible;mso-wrap-style:square;mso-width-percent:0;mso-height-percent:0;mso-wrap-distance-left:9pt;mso-wrap-distance-top:0;mso-wrap-distance-right:9pt;mso-wrap-distance-bottom:0;mso-position-horizontal:absolute;mso-position-horizontal-relative:text;mso-position-vertical:absolute;mso-position-vertical-relative:text;mso-width-percent:0;mso-height-percent:0;mso-width-relative:margin;mso-height-relative:margin" o:gfxdata="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" strokecolor="black [3200]" strokeweight=".5pt">
                 <v:stroke endarrow="block" joinstyle="miter"/>
-              </v:shape>
-            </w:pict>
-          </mc:Fallback>
-        </mc:AlternateContent>
-      </w:r>
-      <w:r>
-        <w:rPr>
-          <w:noProof/>
-        </w:rPr>
-        <mc:AlternateContent>
-          <mc:Choice Requires="wps">
-            <w:drawing>
-              <wp:anchor distT="45720" distB="45720" distL="114300" distR="114300" simplePos="0" relativeHeight="251666431" behindDoc="0" locked="0" layoutInCell="1" allowOverlap="1" wp14:anchorId="054B6A76" wp14:editId="6E27BC89">
-                <wp:simplePos x="0" y="0"/>
-                <wp:positionH relativeFrom="column">
-                  <wp:posOffset>775335</wp:posOffset>
-                </wp:positionH>
-                <wp:positionV relativeFrom="paragraph">
-                  <wp:posOffset>2129155</wp:posOffset>
-                </wp:positionV>
-                <wp:extent cx="1213485" cy="1404620"/>
-                <wp:effectExtent l="0" t="0" r="5715" b="1905"/>
-                <wp:wrapSquare wrapText="bothSides"/>
-                <wp:docPr id="822313382" name="Textfeld 2"/>
-                <wp:cNvGraphicFramePr>
-                  <a:graphicFrameLocks xmlns:a="http://schemas.openxmlformats.org/drawingml/2006/main"/>
-                </wp:cNvGraphicFramePr>
-                <a:graphic xmlns:a="http://schemas.openxmlformats.org/drawingml/2006/main">
-                  <a:graphicData uri="http://schemas.microsoft.com/office/word/2010/wordprocessingShape">
-                    <wps:wsp>
-                      <wps:cNvSpPr txBox="1">
-                        <a:spLocks noChangeArrowheads="1"/>
-                      </wps:cNvSpPr>
-                      <wps:spPr bwMode="auto">
-                        <a:xfrm>
-                          <a:off x="0" y="0"/>
-                          <a:ext cx="1213485" cy="1404620"/>
-                        </a:xfrm>
-                        <a:prstGeom prst="rect">
-                          <a:avLst/>
-                        </a:prstGeom>
-                        <a:solidFill>
-                          <a:srgbClr val="FFFFFF"/>
-                        </a:solidFill>
-                        <a:ln w="9525">
-                          <a:noFill/>
-                          <a:miter lim="800000"/>
-                          <a:headEnd/>
-                          <a:tailEnd/>
-                        </a:ln>
-                      </wps:spPr>
-                      <wps:txbx>
-                        <w:txbxContent>
-                          <w:p>
-                            <w:pPr>
-                              <w:spacing w:after="0" w:line="240" w:lineRule="auto"/>
-                              <w:rPr>
-                                <w:sz w:val="18"/>
-                                <w:szCs w:val="18"/>
-                              </w:rPr>
-                            </w:pPr>
-                            <w:r>
-                              <w:rPr>
-                                <w:sz w:val="18"/>
-                                <w:szCs w:val="18"/>
-                              </w:rPr>
-                              <w:t xml:space="preserve">ein </w:t>
-                            </w:r>
-                            <w:r>
-                              <w:rPr>
-                                <w:sz w:val="18"/>
-                                <w:szCs w:val="18"/>
-                              </w:rPr>
-                              <w:t>Trainingsdatum</w:t>
-                            </w:r>
-                          </w:p>
-                          <w:p>
-                            <w:pPr>
-                              <w:spacing w:after="0" w:line="240" w:lineRule="auto"/>
-                              <w:rPr>
-                                <w:sz w:val="18"/>
-                                <w:szCs w:val="18"/>
-                              </w:rPr>
-                            </w:pPr>
-                            <w:r>
-                              <w:rPr>
-                                <w:sz w:val="18"/>
-                                <w:szCs w:val="18"/>
-                              </w:rPr>
-                              <w:t>geänderte</w:t>
-                            </w:r>
-                            <w:r>
-                              <w:rPr>
-                                <w:sz w:val="18"/>
-                                <w:szCs w:val="18"/>
-                              </w:rPr>
-                              <w:t xml:space="preserve"> Gewichte</w:t>
-                            </w:r>
-                          </w:p>
-                        </w:txbxContent>
-                      </wps:txbx>
-                      <wps:bodyPr rot="0" vert="horz" wrap="square" lIns="91440" tIns="45720" rIns="91440" bIns="45720" anchor="t" anchorCtr="0">
-                        <a:spAutoFit/>
-                      </wps:bodyPr>
-                    </wps:wsp>
-                  </a:graphicData>
-                </a:graphic>
-                <wp14:sizeRelH relativeFrom="margin">
-                  <wp14:pctWidth>0</wp14:pctWidth>
-                </wp14:sizeRelH>
-                <wp14:sizeRelV relativeFrom="margin">
-                  <wp14:pctHeight>20000</wp14:pctHeight>
-                </wp14:sizeRelV>
-              </wp:anchor>
-            </w:drawing>
-          </mc:Choice>
-          <mc:Fallback>
-            <w:pict>
-              <v:shape w14:anchorId="054B6A76" id="_x0000_s1033" type="#_x0000_t202" style="position:absolute;margin-left:61.05pt;margin-top:167.65pt;width:95.55pt;height:110.6pt;z-index:251666431;visibility:visible;mso-wrap-style:square;mso-width-percent:0;mso-height-percent:200;mso-wrap-distance-left:9pt;mso-wrap-distance-top:3.6pt;mso-wrap-distance-right:9pt;mso-wrap-distance-bottom:3.6pt;mso-position-horizontal:absolute;mso-position-horizontal-relative:text;mso-position-vertical:absolute;mso-position-vertical-relative:text;mso-width-percent:0;mso-height-percent:200;mso-width-relative:margin;mso-height-relative:margin;v-text-anchor:top" o:gfxdata="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" stroked="f">
-                <v:textbox style="mso-fit-shape-to-text:t">
-                  <w:txbxContent>
-                    <w:p>
-                      <w:pPr>
-                        <w:spacing w:after="0" w:line="240" w:lineRule="auto"/>
-                        <w:rPr>
-                          <w:sz w:val="18"/>
-                          <w:szCs w:val="18"/>
-                        </w:rPr>
-                      </w:pPr>
-                      <w:r>
-                        <w:rPr>
-                          <w:sz w:val="18"/>
-                          <w:szCs w:val="18"/>
-                        </w:rPr>
-                        <w:t xml:space="preserve">ein </w:t>
-                      </w:r>
-                      <w:r>
-                        <w:rPr>
-                          <w:sz w:val="18"/>
-                          <w:szCs w:val="18"/>
-                        </w:rPr>
-                        <w:t>Trainingsdatum</w:t>
-                      </w:r>
-                    </w:p>
-                    <w:p>
-                      <w:pPr>
-                        <w:spacing w:after="0" w:line="240" w:lineRule="auto"/>
-                        <w:rPr>
-                          <w:sz w:val="18"/>
-                          <w:szCs w:val="18"/>
-                        </w:rPr>
-                      </w:pPr>
-                      <w:r>
-                        <w:rPr>
-                          <w:sz w:val="18"/>
-                          <w:szCs w:val="18"/>
-                        </w:rPr>
-                        <w:t>geänderte</w:t>
-                      </w:r>
-                      <w:r>
-                        <w:rPr>
-                          <w:sz w:val="18"/>
-                          <w:szCs w:val="18"/>
-                        </w:rPr>
-                        <w:t xml:space="preserve"> Gewichte</w:t>
-                      </w:r>
-                    </w:p>
-                  </w:txbxContent>
-                </v:textbox>
-                <w10:wrap type="square"/>
               </v:shape>
             </w:pict>
           </mc:Fallback>

</xml_diff>